<commit_message>
add homework zip and update homework assignments
</commit_message>
<xml_diff>
--- a/09.DefensiveProgrammingAndException/12. Defensive-Programming-Homework.docx
+++ b/09.DefensiveProgrammingAndException/12. Defensive-Programming-Homework.docx
@@ -179,8 +179,6 @@
         </w:rPr>
         <w:t>" to ensure all possible preconditions and postconditions are checked.</w:t>
       </w:r>
-      <w:bookmarkStart w:id="0" w:name="_GoBack"/>
-      <w:bookmarkEnd w:id="0"/>
     </w:p>
     <w:p>
       <w:pPr>
@@ -194,11 +192,13 @@
       <w:pPr>
         <w:rPr>
           <w:bCs/>
+          <w:color w:val="FF0000"/>
         </w:rPr>
       </w:pPr>
       <w:r>
         <w:rPr>
           <w:bCs/>
+          <w:color w:val="FF0000"/>
         </w:rPr>
         <w:t xml:space="preserve">Use the </w:t>
       </w:r>
@@ -206,12 +206,14 @@
         <w:rPr>
           <w:bCs/>
           <w:noProof/>
+          <w:color w:val="FF0000"/>
         </w:rPr>
         <w:t>VS</w:t>
       </w:r>
       <w:r>
         <w:rPr>
           <w:bCs/>
+          <w:color w:val="FF0000"/>
         </w:rPr>
         <w:t xml:space="preserve"> </w:t>
       </w:r>
@@ -219,12 +221,14 @@
         <w:rPr>
           <w:b/>
           <w:bCs/>
+          <w:color w:val="FF0000"/>
         </w:rPr>
         <w:t>solution</w:t>
       </w:r>
       <w:r>
         <w:rPr>
           <w:bCs/>
+          <w:color w:val="FF0000"/>
         </w:rPr>
         <w:t xml:space="preserve"> "</w:t>
       </w:r>
@@ -233,12 +237,14 @@
           <w:b/>
           <w:bCs/>
           <w:noProof/>
+          <w:color w:val="FF0000"/>
         </w:rPr>
         <w:t>Assertions-and-Exceptions</w:t>
       </w:r>
       <w:r>
         <w:rPr>
           <w:bCs/>
+          <w:color w:val="FF0000"/>
         </w:rPr>
         <w:t>".</w:t>
       </w:r>
@@ -250,6 +256,7 @@
           <w:numId w:val="29"/>
         </w:numPr>
         <w:rPr>
+          <w:color w:val="FF0000"/>
           <w:lang w:val="bg-BG"/>
         </w:rPr>
       </w:pPr>
@@ -257,12 +264,14 @@
         <w:rPr>
           <w:b/>
           <w:bCs/>
+          <w:color w:val="FF0000"/>
         </w:rPr>
         <w:t>Add exception</w:t>
       </w:r>
       <w:r>
         <w:rPr>
           <w:bCs/>
+          <w:color w:val="FF0000"/>
         </w:rPr>
         <w:t xml:space="preserve"> handling (where missing) and </w:t>
       </w:r>
@@ -270,12 +279,14 @@
         <w:rPr>
           <w:b/>
           <w:bCs/>
+          <w:color w:val="FF0000"/>
         </w:rPr>
         <w:t>refactor all</w:t>
       </w:r>
       <w:r>
         <w:rPr>
           <w:bCs/>
+          <w:color w:val="FF0000"/>
         </w:rPr>
         <w:t xml:space="preserve"> incorrect error handling in the code from the "</w:t>
       </w:r>
@@ -283,18 +294,23 @@
         <w:rPr>
           <w:b/>
           <w:bCs/>
+          <w:color w:val="FF0000"/>
         </w:rPr>
         <w:t>Exceptions</w:t>
       </w:r>
       <w:r>
         <w:rPr>
           <w:bCs/>
+          <w:color w:val="FF0000"/>
         </w:rPr>
         <w:t>" project to follow the best practices for using exceptions.</w:t>
       </w:r>
     </w:p>
     <w:p/>
-    <w:p/>
+    <w:p>
+      <w:bookmarkStart w:id="0" w:name="_GoBack"/>
+      <w:bookmarkEnd w:id="0"/>
+    </w:p>
     <w:sectPr>
       <w:headerReference w:type="default" r:id="rId9"/>
       <w:footerReference w:type="default" r:id="rId10"/>
@@ -2056,7 +2072,7 @@
         </mc:Choice>
         <mc:Fallback>
           <w:pict>
-            <v:line w14:anchorId="5B7CBCF4" id="Straight Connector 1" o:spid="_x0000_s1026" style="position:absolute;flip:y;z-index:251662336;visibility:visible;mso-wrap-style:square;mso-width-percent:0;mso-height-percent:0;mso-wrap-distance-left:9pt;mso-wrap-distance-top:0;mso-wrap-distance-right:9pt;mso-wrap-distance-bottom:0;mso-position-horizontal:absolute;mso-position-horizontal-relative:text;mso-position-vertical:absolute;mso-position-vertical-relative:text;mso-width-percent:0;mso-height-percent:0;mso-width-relative:margin;mso-height-relative:margin" from="-.35pt,11.2pt" to="520.45pt,11.2pt" o:gfxdata="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" strokecolor="#f37123" strokeweight="1pt">
+            <v:line w14:anchorId="0109E287" id="Straight Connector 1" o:spid="_x0000_s1026" style="position:absolute;flip:y;z-index:251662336;visibility:visible;mso-wrap-style:square;mso-width-percent:0;mso-height-percent:0;mso-wrap-distance-left:9pt;mso-wrap-distance-top:0;mso-wrap-distance-right:9pt;mso-wrap-distance-bottom:0;mso-position-horizontal:absolute;mso-position-horizontal-relative:text;mso-position-vertical:absolute;mso-position-vertical-relative:text;mso-width-percent:0;mso-height-percent:0;mso-width-relative:margin;mso-height-relative:margin" from="-.35pt,11.2pt" to="520.45pt,11.2pt" o:gfxdata="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" strokecolor="#f37123" strokeweight="1pt">
               <v:stroke endcap="round"/>
             </v:line>
           </w:pict>
@@ -6764,7 +6780,7 @@
 </file>
 
 <file path=customXml/itemProps1.xml><?xml version="1.0" encoding="utf-8"?>
-<ds:datastoreItem xmlns:ds="http://schemas.openxmlformats.org/officeDocument/2006/customXml" ds:itemID="{797A56E3-62EA-426B-BDDD-6111693086F0}">
+<ds:datastoreItem xmlns:ds="http://schemas.openxmlformats.org/officeDocument/2006/customXml" ds:itemID="{8D9B2957-1B85-4C5C-936D-4BD3F3059C26}">
   <ds:schemaRefs>
     <ds:schemaRef ds:uri="http://schemas.openxmlformats.org/officeDocument/2006/bibliography"/>
   </ds:schemaRefs>

</xml_diff>